<commit_message>
added latest task files
</commit_message>
<xml_diff>
--- a/GIT and GITHUB 02 TASKS.docx
+++ b/GIT and GITHUB 02 TASKS.docx
@@ -1453,6 +1453,7 @@
       <w:r>
         <w:rPr>
           <w:rFonts w:ascii="Consolas" w:hAnsi="Consolas"/>
+          <w:noProof/>
           <w:color w:val="1D1C1D"/>
           <w:sz w:val="28"/>
           <w:szCs w:val="28"/>
@@ -1556,6 +1557,7 @@
       <w:r>
         <w:rPr>
           <w:rFonts w:ascii="Consolas" w:hAnsi="Consolas"/>
+          <w:noProof/>
           <w:color w:val="1D1C1D"/>
           <w:sz w:val="28"/>
           <w:szCs w:val="28"/>
@@ -1669,6 +1671,7 @@
       <w:r>
         <w:rPr>
           <w:rFonts w:ascii="Consolas" w:hAnsi="Consolas"/>
+          <w:noProof/>
           <w:color w:val="1D1C1D"/>
           <w:sz w:val="28"/>
           <w:szCs w:val="28"/>
@@ -1748,21 +1751,20 @@
         </w:rPr>
         <w:t xml:space="preserve"> a file to stash without savings the changes and work on another file. </w:t>
       </w:r>
-      <w:bookmarkStart w:id="0" w:name="_GoBack"/>
-      <w:bookmarkEnd w:id="0"/>
-    </w:p>
-    <w:p>
-      <w:pPr>
-        <w:rPr>
-          <w:rFonts w:ascii="Consolas" w:hAnsi="Consolas"/>
-          <w:color w:val="1D1C1D"/>
-          <w:sz w:val="28"/>
-          <w:szCs w:val="28"/>
-        </w:rPr>
-      </w:pPr>
-      <w:r>
-        <w:rPr>
-          <w:rFonts w:ascii="Consolas" w:hAnsi="Consolas"/>
+    </w:p>
+    <w:p>
+      <w:pPr>
+        <w:rPr>
+          <w:rFonts w:ascii="Consolas" w:hAnsi="Consolas"/>
+          <w:color w:val="1D1C1D"/>
+          <w:sz w:val="28"/>
+          <w:szCs w:val="28"/>
+        </w:rPr>
+      </w:pPr>
+      <w:r>
+        <w:rPr>
+          <w:rFonts w:ascii="Consolas" w:hAnsi="Consolas"/>
+          <w:noProof/>
           <w:color w:val="1D1C1D"/>
           <w:sz w:val="28"/>
           <w:szCs w:val="28"/>
@@ -1841,8 +1843,37 @@
           <w:sz w:val="28"/>
           <w:szCs w:val="28"/>
         </w:rPr>
-        <w:t xml:space="preserve"> the stash file and start working on that again. </w:t>
-      </w:r>
+        <w:t xml:space="preserve"> the stash file and start working on that again.</w:t>
+      </w:r>
+    </w:p>
+    <w:p>
+      <w:pPr>
+        <w:rPr>
+          <w:rFonts w:ascii="Consolas" w:hAnsi="Consolas"/>
+          <w:color w:val="1D1C1D"/>
+          <w:sz w:val="28"/>
+          <w:szCs w:val="28"/>
+        </w:rPr>
+      </w:pPr>
+      <w:r>
+        <w:rPr>
+          <w:rFonts w:ascii="Consolas" w:hAnsi="Consolas"/>
+          <w:color w:val="1D1C1D"/>
+          <w:sz w:val="28"/>
+          <w:szCs w:val="28"/>
+        </w:rPr>
+        <w:t xml:space="preserve"> </w:t>
+      </w:r>
+    </w:p>
+    <w:p>
+      <w:pPr>
+        <w:rPr>
+          <w:rFonts w:ascii="Consolas" w:hAnsi="Consolas"/>
+          <w:color w:val="1D1C1D"/>
+          <w:sz w:val="28"/>
+          <w:szCs w:val="28"/>
+        </w:rPr>
+      </w:pPr>
     </w:p>
     <w:p>
       <w:pPr>
@@ -1935,6 +1966,125 @@
       <w:r>
         <w:rPr>
           <w:rFonts w:ascii="Consolas" w:hAnsi="Consolas"/>
+          <w:noProof/>
+          <w:color w:val="1D1C1D"/>
+          <w:sz w:val="28"/>
+          <w:szCs w:val="28"/>
+        </w:rPr>
+        <w:lastRenderedPageBreak/>
+        <w:drawing>
+          <wp:inline distT="0" distB="0" distL="0" distR="0" wp14:anchorId="738ADEC3" wp14:editId="1EE2594A">
+            <wp:extent cx="5943600" cy="4414520"/>
+            <wp:effectExtent l="0" t="0" r="0" b="5080"/>
+            <wp:docPr id="16" name="Picture 16"/>
+            <wp:cNvGraphicFramePr>
+              <a:graphicFrameLocks xmlns:a="http://schemas.openxmlformats.org/drawingml/2006/main" noChangeAspect="1"/>
+            </wp:cNvGraphicFramePr>
+            <a:graphic xmlns:a="http://schemas.openxmlformats.org/drawingml/2006/main">
+              <a:graphicData uri="http://schemas.openxmlformats.org/drawingml/2006/picture">
+                <pic:pic xmlns:pic="http://schemas.openxmlformats.org/drawingml/2006/picture">
+                  <pic:nvPicPr>
+                    <pic:cNvPr id="0" name=""/>
+                    <pic:cNvPicPr/>
+                  </pic:nvPicPr>
+                  <pic:blipFill>
+                    <a:blip r:embed="rId23"/>
+                    <a:stretch>
+                      <a:fillRect/>
+                    </a:stretch>
+                  </pic:blipFill>
+                  <pic:spPr>
+                    <a:xfrm>
+                      <a:off x="0" y="0"/>
+                      <a:ext cx="5943600" cy="4414520"/>
+                    </a:xfrm>
+                    <a:prstGeom prst="rect">
+                      <a:avLst/>
+                    </a:prstGeom>
+                  </pic:spPr>
+                </pic:pic>
+              </a:graphicData>
+            </a:graphic>
+          </wp:inline>
+        </w:drawing>
+      </w:r>
+    </w:p>
+    <w:p>
+      <w:pPr>
+        <w:rPr>
+          <w:rFonts w:ascii="Consolas" w:hAnsi="Consolas"/>
+          <w:color w:val="1D1C1D"/>
+          <w:sz w:val="28"/>
+          <w:szCs w:val="28"/>
+        </w:rPr>
+      </w:pPr>
+    </w:p>
+    <w:p>
+      <w:pPr>
+        <w:rPr>
+          <w:rFonts w:ascii="Consolas" w:hAnsi="Consolas"/>
+          <w:color w:val="1D1C1D"/>
+          <w:sz w:val="28"/>
+          <w:szCs w:val="28"/>
+        </w:rPr>
+      </w:pPr>
+      <w:r>
+        <w:rPr>
+          <w:rFonts w:ascii="Consolas" w:hAnsi="Consolas"/>
+          <w:noProof/>
+          <w:color w:val="1D1C1D"/>
+          <w:sz w:val="28"/>
+          <w:szCs w:val="28"/>
+        </w:rPr>
+        <w:drawing>
+          <wp:inline distT="0" distB="0" distL="0" distR="0" wp14:anchorId="0EF558E1" wp14:editId="69F7A96C">
+            <wp:extent cx="5943600" cy="2117090"/>
+            <wp:effectExtent l="0" t="0" r="0" b="0"/>
+            <wp:docPr id="20" name="Picture 20"/>
+            <wp:cNvGraphicFramePr>
+              <a:graphicFrameLocks xmlns:a="http://schemas.openxmlformats.org/drawingml/2006/main" noChangeAspect="1"/>
+            </wp:cNvGraphicFramePr>
+            <a:graphic xmlns:a="http://schemas.openxmlformats.org/drawingml/2006/main">
+              <a:graphicData uri="http://schemas.openxmlformats.org/drawingml/2006/picture">
+                <pic:pic xmlns:pic="http://schemas.openxmlformats.org/drawingml/2006/picture">
+                  <pic:nvPicPr>
+                    <pic:cNvPr id="0" name=""/>
+                    <pic:cNvPicPr/>
+                  </pic:nvPicPr>
+                  <pic:blipFill>
+                    <a:blip r:embed="rId24"/>
+                    <a:stretch>
+                      <a:fillRect/>
+                    </a:stretch>
+                  </pic:blipFill>
+                  <pic:spPr>
+                    <a:xfrm>
+                      <a:off x="0" y="0"/>
+                      <a:ext cx="5943600" cy="2117090"/>
+                    </a:xfrm>
+                    <a:prstGeom prst="rect">
+                      <a:avLst/>
+                    </a:prstGeom>
+                  </pic:spPr>
+                </pic:pic>
+              </a:graphicData>
+            </a:graphic>
+          </wp:inline>
+        </w:drawing>
+      </w:r>
+    </w:p>
+    <w:p>
+      <w:pPr>
+        <w:rPr>
+          <w:rFonts w:ascii="Consolas" w:hAnsi="Consolas"/>
+          <w:color w:val="1D1C1D"/>
+          <w:sz w:val="28"/>
+          <w:szCs w:val="28"/>
+        </w:rPr>
+      </w:pPr>
+      <w:r>
+        <w:rPr>
+          <w:rFonts w:ascii="Consolas" w:hAnsi="Consolas"/>
           <w:color w:val="1D1C1D"/>
           <w:sz w:val="28"/>
           <w:szCs w:val="28"/>
@@ -2011,6 +2161,80 @@
           <w:szCs w:val="28"/>
         </w:rPr>
       </w:pPr>
+    </w:p>
+    <w:p>
+      <w:pPr>
+        <w:rPr>
+          <w:rFonts w:ascii="Consolas" w:hAnsi="Consolas"/>
+          <w:color w:val="1D1C1D"/>
+          <w:sz w:val="28"/>
+          <w:szCs w:val="28"/>
+        </w:rPr>
+      </w:pPr>
+    </w:p>
+    <w:p>
+      <w:pPr>
+        <w:rPr>
+          <w:rFonts w:ascii="Consolas" w:hAnsi="Consolas"/>
+          <w:color w:val="1D1C1D"/>
+          <w:sz w:val="28"/>
+          <w:szCs w:val="28"/>
+        </w:rPr>
+      </w:pPr>
+      <w:r>
+        <w:rPr>
+          <w:rFonts w:ascii="Consolas" w:hAnsi="Consolas"/>
+          <w:color w:val="1D1C1D"/>
+          <w:sz w:val="28"/>
+          <w:szCs w:val="28"/>
+        </w:rPr>
+        <w:lastRenderedPageBreak/>
+        <w:drawing>
+          <wp:inline distT="0" distB="0" distL="0" distR="0" wp14:anchorId="71252B38" wp14:editId="6F570F59">
+            <wp:extent cx="5943600" cy="2813685"/>
+            <wp:effectExtent l="0" t="0" r="0" b="5715"/>
+            <wp:docPr id="22" name="Picture 22"/>
+            <wp:cNvGraphicFramePr>
+              <a:graphicFrameLocks xmlns:a="http://schemas.openxmlformats.org/drawingml/2006/main" noChangeAspect="1"/>
+            </wp:cNvGraphicFramePr>
+            <a:graphic xmlns:a="http://schemas.openxmlformats.org/drawingml/2006/main">
+              <a:graphicData uri="http://schemas.openxmlformats.org/drawingml/2006/picture">
+                <pic:pic xmlns:pic="http://schemas.openxmlformats.org/drawingml/2006/picture">
+                  <pic:nvPicPr>
+                    <pic:cNvPr id="0" name=""/>
+                    <pic:cNvPicPr/>
+                  </pic:nvPicPr>
+                  <pic:blipFill>
+                    <a:blip r:embed="rId25"/>
+                    <a:stretch>
+                      <a:fillRect/>
+                    </a:stretch>
+                  </pic:blipFill>
+                  <pic:spPr>
+                    <a:xfrm>
+                      <a:off x="0" y="0"/>
+                      <a:ext cx="5943600" cy="2813685"/>
+                    </a:xfrm>
+                    <a:prstGeom prst="rect">
+                      <a:avLst/>
+                    </a:prstGeom>
+                  </pic:spPr>
+                </pic:pic>
+              </a:graphicData>
+            </a:graphic>
+          </wp:inline>
+        </w:drawing>
+      </w:r>
+    </w:p>
+    <w:p>
+      <w:pPr>
+        <w:rPr>
+          <w:rFonts w:ascii="Consolas" w:hAnsi="Consolas"/>
+          <w:color w:val="1D1C1D"/>
+          <w:sz w:val="28"/>
+          <w:szCs w:val="28"/>
+        </w:rPr>
+      </w:pPr>
       <w:r>
         <w:rPr>
           <w:rFonts w:ascii="Consolas" w:hAnsi="Consolas"/>
@@ -2058,7 +2282,116 @@
           <w:sz w:val="28"/>
           <w:szCs w:val="28"/>
         </w:rPr>
-        <w:t xml:space="preserve"> file. </w:t>
+        <w:t xml:space="preserve"> file.</w:t>
+      </w:r>
+    </w:p>
+    <w:p>
+      <w:pPr>
+        <w:rPr>
+          <w:rFonts w:ascii="Consolas" w:hAnsi="Consolas"/>
+          <w:color w:val="1D1C1D"/>
+          <w:sz w:val="28"/>
+          <w:szCs w:val="28"/>
+        </w:rPr>
+      </w:pPr>
+      <w:r>
+        <w:rPr>
+          <w:rFonts w:ascii="Arial" w:hAnsi="Arial" w:cs="Arial"/>
+          <w:sz w:val="28"/>
+          <w:szCs w:val="28"/>
+        </w:rPr>
+        <w:t xml:space="preserve">A: </w:t>
+      </w:r>
+      <w:proofErr w:type="spellStart"/>
+      <w:r>
+        <w:rPr>
+          <w:rFonts w:ascii="Arial" w:hAnsi="Arial" w:cs="Arial"/>
+          <w:sz w:val="28"/>
+          <w:szCs w:val="28"/>
+        </w:rPr>
+        <w:t>Git</w:t>
+      </w:r>
+      <w:proofErr w:type="spellEnd"/>
+      <w:r>
+        <w:rPr>
+          <w:rFonts w:ascii="Arial" w:hAnsi="Arial" w:cs="Arial"/>
+          <w:sz w:val="28"/>
+          <w:szCs w:val="28"/>
+        </w:rPr>
+        <w:t xml:space="preserve"> creates a hidden .</w:t>
+      </w:r>
+      <w:proofErr w:type="spellStart"/>
+      <w:r>
+        <w:rPr>
+          <w:rFonts w:ascii="Arial" w:hAnsi="Arial" w:cs="Arial"/>
+          <w:sz w:val="28"/>
+          <w:szCs w:val="28"/>
+        </w:rPr>
+        <w:t>git</w:t>
+      </w:r>
+      <w:proofErr w:type="spellEnd"/>
+      <w:r>
+        <w:rPr>
+          <w:rFonts w:ascii="Arial" w:hAnsi="Arial" w:cs="Arial"/>
+          <w:sz w:val="28"/>
+          <w:szCs w:val="28"/>
+        </w:rPr>
+        <w:t xml:space="preserve">/ folder inside your project. This folder </w:t>
+      </w:r>
+      <w:r>
+        <w:rPr>
+          <w:rFonts w:ascii="Arial" w:hAnsi="Arial" w:cs="Arial"/>
+        </w:rPr>
+        <w:br/>
+      </w:r>
+      <w:r>
+        <w:rPr>
+          <w:rFonts w:ascii="Arial" w:hAnsi="Arial" w:cs="Arial"/>
+          <w:sz w:val="28"/>
+          <w:szCs w:val="28"/>
+        </w:rPr>
+        <w:t xml:space="preserve">contains everything </w:t>
+      </w:r>
+      <w:proofErr w:type="spellStart"/>
+      <w:r>
+        <w:rPr>
+          <w:rFonts w:ascii="Arial" w:hAnsi="Arial" w:cs="Arial"/>
+          <w:sz w:val="28"/>
+          <w:szCs w:val="28"/>
+        </w:rPr>
+        <w:t>Git</w:t>
+      </w:r>
+      <w:proofErr w:type="spellEnd"/>
+      <w:r>
+        <w:rPr>
+          <w:rFonts w:ascii="Arial" w:hAnsi="Arial" w:cs="Arial"/>
+          <w:sz w:val="28"/>
+          <w:szCs w:val="28"/>
+        </w:rPr>
+        <w:t xml:space="preserve"> needs to track changes, branches, </w:t>
+      </w:r>
+      <w:r>
+        <w:rPr>
+          <w:rFonts w:ascii="Arial" w:hAnsi="Arial" w:cs="Arial"/>
+        </w:rPr>
+        <w:br/>
+      </w:r>
+      <w:r>
+        <w:rPr>
+          <w:rFonts w:ascii="Arial" w:hAnsi="Arial" w:cs="Arial"/>
+          <w:sz w:val="28"/>
+          <w:szCs w:val="28"/>
+        </w:rPr>
+        <w:t>history, remotes, and more.</w:t>
+      </w:r>
+      <w:r>
+        <w:rPr>
+          <w:rFonts w:ascii="Consolas" w:hAnsi="Consolas"/>
+          <w:color w:val="1D1C1D"/>
+          <w:sz w:val="28"/>
+          <w:szCs w:val="28"/>
+        </w:rPr>
+        <w:t xml:space="preserve"> </w:t>
       </w:r>
     </w:p>
     <w:p>
@@ -2123,6 +2456,281 @@
     <w:p>
       <w:pPr>
         <w:rPr>
+          <w:rFonts w:ascii="Arial" w:hAnsi="Arial" w:cs="Arial"/>
+          <w:sz w:val="24"/>
+          <w:szCs w:val="24"/>
+        </w:rPr>
+      </w:pPr>
+      <w:r>
+        <w:rPr>
+          <w:rFonts w:ascii="Arial" w:hAnsi="Arial" w:cs="Arial"/>
+          <w:sz w:val="24"/>
+          <w:szCs w:val="24"/>
+        </w:rPr>
+        <w:t xml:space="preserve">A: </w:t>
+      </w:r>
+      <w:proofErr w:type="spellStart"/>
+      <w:r>
+        <w:rPr>
+          <w:rFonts w:ascii="Arial" w:hAnsi="Arial" w:cs="Arial"/>
+          <w:sz w:val="24"/>
+          <w:szCs w:val="24"/>
+        </w:rPr>
+        <w:t>git</w:t>
+      </w:r>
+      <w:proofErr w:type="spellEnd"/>
+      <w:r>
+        <w:rPr>
+          <w:rFonts w:ascii="Arial" w:hAnsi="Arial" w:cs="Arial"/>
+          <w:sz w:val="24"/>
+          <w:szCs w:val="24"/>
+        </w:rPr>
+        <w:t xml:space="preserve"> log</w:t>
+      </w:r>
+      <w:r>
+        <w:rPr>
+          <w:rFonts w:ascii="Arial" w:hAnsi="Arial" w:cs="Arial"/>
+          <w:sz w:val="12"/>
+          <w:szCs w:val="12"/>
+        </w:rPr>
+        <w:br/>
+      </w:r>
+      <w:proofErr w:type="spellStart"/>
+      <w:r>
+        <w:rPr>
+          <w:rFonts w:ascii="Arial" w:hAnsi="Arial" w:cs="Arial"/>
+          <w:sz w:val="24"/>
+          <w:szCs w:val="24"/>
+        </w:rPr>
+        <w:t>git</w:t>
+      </w:r>
+      <w:proofErr w:type="spellEnd"/>
+      <w:r>
+        <w:rPr>
+          <w:rFonts w:ascii="Arial" w:hAnsi="Arial" w:cs="Arial"/>
+          <w:sz w:val="24"/>
+          <w:szCs w:val="24"/>
+        </w:rPr>
+        <w:t xml:space="preserve"> log --</w:t>
+      </w:r>
+      <w:proofErr w:type="spellStart"/>
+      <w:r>
+        <w:rPr>
+          <w:rFonts w:ascii="Arial" w:hAnsi="Arial" w:cs="Arial"/>
+          <w:sz w:val="24"/>
+          <w:szCs w:val="24"/>
+        </w:rPr>
+        <w:t>oneline</w:t>
+      </w:r>
+      <w:proofErr w:type="spellEnd"/>
+      <w:r>
+        <w:rPr>
+          <w:rFonts w:ascii="Arial" w:hAnsi="Arial" w:cs="Arial"/>
+          <w:sz w:val="24"/>
+          <w:szCs w:val="24"/>
+        </w:rPr>
+        <w:t xml:space="preserve">            # One-line per </w:t>
+      </w:r>
+      <w:r>
+        <w:rPr>
+          <w:rFonts w:ascii="Arial" w:hAnsi="Arial" w:cs="Arial"/>
+          <w:sz w:val="12"/>
+          <w:szCs w:val="12"/>
+        </w:rPr>
+        <w:br/>
+      </w:r>
+      <w:r>
+        <w:rPr>
+          <w:rFonts w:ascii="Arial" w:hAnsi="Arial" w:cs="Arial"/>
+          <w:sz w:val="24"/>
+          <w:szCs w:val="24"/>
+        </w:rPr>
+        <w:t>commit</w:t>
+      </w:r>
+      <w:r>
+        <w:rPr>
+          <w:rFonts w:ascii="Arial" w:hAnsi="Arial" w:cs="Arial"/>
+          <w:sz w:val="12"/>
+          <w:szCs w:val="12"/>
+        </w:rPr>
+        <w:br/>
+      </w:r>
+      <w:proofErr w:type="spellStart"/>
+      <w:r>
+        <w:rPr>
+          <w:rFonts w:ascii="Arial" w:hAnsi="Arial" w:cs="Arial"/>
+          <w:sz w:val="24"/>
+          <w:szCs w:val="24"/>
+        </w:rPr>
+        <w:t>git</w:t>
+      </w:r>
+      <w:proofErr w:type="spellEnd"/>
+      <w:r>
+        <w:rPr>
+          <w:rFonts w:ascii="Arial" w:hAnsi="Arial" w:cs="Arial"/>
+          <w:sz w:val="24"/>
+          <w:szCs w:val="24"/>
+        </w:rPr>
+        <w:t xml:space="preserve"> log --graph              # Shows branches </w:t>
+      </w:r>
+      <w:r>
+        <w:rPr>
+          <w:rFonts w:ascii="Arial" w:hAnsi="Arial" w:cs="Arial"/>
+          <w:sz w:val="12"/>
+          <w:szCs w:val="12"/>
+        </w:rPr>
+        <w:br/>
+      </w:r>
+      <w:r>
+        <w:rPr>
+          <w:rFonts w:ascii="Arial" w:hAnsi="Arial" w:cs="Arial"/>
+          <w:sz w:val="24"/>
+          <w:szCs w:val="24"/>
+        </w:rPr>
+        <w:t>and merges</w:t>
+      </w:r>
+      <w:r>
+        <w:rPr>
+          <w:rFonts w:ascii="Arial" w:hAnsi="Arial" w:cs="Arial"/>
+          <w:sz w:val="12"/>
+          <w:szCs w:val="12"/>
+        </w:rPr>
+        <w:br/>
+      </w:r>
+      <w:proofErr w:type="spellStart"/>
+      <w:r>
+        <w:rPr>
+          <w:rFonts w:ascii="Arial" w:hAnsi="Arial" w:cs="Arial"/>
+          <w:sz w:val="24"/>
+          <w:szCs w:val="24"/>
+        </w:rPr>
+        <w:t>git</w:t>
+      </w:r>
+      <w:proofErr w:type="spellEnd"/>
+      <w:r>
+        <w:rPr>
+          <w:rFonts w:ascii="Arial" w:hAnsi="Arial" w:cs="Arial"/>
+          <w:sz w:val="24"/>
+          <w:szCs w:val="24"/>
+        </w:rPr>
+        <w:t xml:space="preserve"> log --all                # Shows commits from</w:t>
+      </w:r>
+      <w:r>
+        <w:rPr>
+          <w:rFonts w:ascii="Arial" w:hAnsi="Arial" w:cs="Arial"/>
+          <w:sz w:val="12"/>
+          <w:szCs w:val="12"/>
+        </w:rPr>
+        <w:br/>
+      </w:r>
+      <w:r>
+        <w:rPr>
+          <w:rFonts w:ascii="Arial" w:hAnsi="Arial" w:cs="Arial"/>
+          <w:sz w:val="24"/>
+          <w:szCs w:val="24"/>
+        </w:rPr>
+        <w:t>all branches</w:t>
+      </w:r>
+      <w:r>
+        <w:rPr>
+          <w:rFonts w:ascii="Arial" w:hAnsi="Arial" w:cs="Arial"/>
+          <w:sz w:val="12"/>
+          <w:szCs w:val="12"/>
+        </w:rPr>
+        <w:br/>
+      </w:r>
+      <w:proofErr w:type="spellStart"/>
+      <w:r>
+        <w:rPr>
+          <w:rFonts w:ascii="Arial" w:hAnsi="Arial" w:cs="Arial"/>
+          <w:sz w:val="24"/>
+          <w:szCs w:val="24"/>
+        </w:rPr>
+        <w:t>git</w:t>
+      </w:r>
+      <w:proofErr w:type="spellEnd"/>
+      <w:r>
+        <w:rPr>
+          <w:rFonts w:ascii="Arial" w:hAnsi="Arial" w:cs="Arial"/>
+          <w:sz w:val="24"/>
+          <w:szCs w:val="24"/>
+        </w:rPr>
+        <w:t xml:space="preserve"> log --stat               # Shows file-level </w:t>
+      </w:r>
+      <w:r>
+        <w:rPr>
+          <w:rFonts w:ascii="Arial" w:hAnsi="Arial" w:cs="Arial"/>
+          <w:sz w:val="12"/>
+          <w:szCs w:val="12"/>
+        </w:rPr>
+        <w:br/>
+      </w:r>
+      <w:r>
+        <w:rPr>
+          <w:rFonts w:ascii="Arial" w:hAnsi="Arial" w:cs="Arial"/>
+          <w:sz w:val="24"/>
+          <w:szCs w:val="24"/>
+        </w:rPr>
+        <w:t>changes in each commit</w:t>
+      </w:r>
+    </w:p>
+    <w:p>
+      <w:pPr>
+        <w:rPr>
+          <w:rFonts w:ascii="Consolas" w:hAnsi="Consolas"/>
+          <w:color w:val="1D1C1D"/>
+          <w:sz w:val="24"/>
+          <w:szCs w:val="24"/>
+        </w:rPr>
+      </w:pPr>
+      <w:r>
+        <w:rPr>
+          <w:rFonts w:ascii="Consolas" w:hAnsi="Consolas"/>
+          <w:color w:val="1D1C1D"/>
+          <w:sz w:val="24"/>
+          <w:szCs w:val="24"/>
+        </w:rPr>
+        <w:lastRenderedPageBreak/>
+        <w:drawing>
+          <wp:inline distT="0" distB="0" distL="0" distR="0" wp14:anchorId="7CC6DED4" wp14:editId="0A2885F6">
+            <wp:extent cx="5943600" cy="4385945"/>
+            <wp:effectExtent l="0" t="0" r="0" b="0"/>
+            <wp:docPr id="23" name="Picture 23"/>
+            <wp:cNvGraphicFramePr>
+              <a:graphicFrameLocks xmlns:a="http://schemas.openxmlformats.org/drawingml/2006/main" noChangeAspect="1"/>
+            </wp:cNvGraphicFramePr>
+            <a:graphic xmlns:a="http://schemas.openxmlformats.org/drawingml/2006/main">
+              <a:graphicData uri="http://schemas.openxmlformats.org/drawingml/2006/picture">
+                <pic:pic xmlns:pic="http://schemas.openxmlformats.org/drawingml/2006/picture">
+                  <pic:nvPicPr>
+                    <pic:cNvPr id="0" name=""/>
+                    <pic:cNvPicPr/>
+                  </pic:nvPicPr>
+                  <pic:blipFill>
+                    <a:blip r:embed="rId26"/>
+                    <a:stretch>
+                      <a:fillRect/>
+                    </a:stretch>
+                  </pic:blipFill>
+                  <pic:spPr>
+                    <a:xfrm>
+                      <a:off x="0" y="0"/>
+                      <a:ext cx="5943600" cy="4385945"/>
+                    </a:xfrm>
+                    <a:prstGeom prst="rect">
+                      <a:avLst/>
+                    </a:prstGeom>
+                  </pic:spPr>
+                </pic:pic>
+              </a:graphicData>
+            </a:graphic>
+          </wp:inline>
+        </w:drawing>
+      </w:r>
+    </w:p>
+    <w:p>
+      <w:pPr>
+        <w:rPr>
           <w:rFonts w:ascii="Consolas" w:hAnsi="Consolas"/>
           <w:color w:val="1D1C1D"/>
           <w:sz w:val="28"/>
@@ -2157,6 +2765,59 @@
           <w:szCs w:val="28"/>
         </w:rPr>
         <w:t xml:space="preserve"> the commit message. </w:t>
+      </w:r>
+    </w:p>
+    <w:p>
+      <w:pPr>
+        <w:rPr>
+          <w:rFonts w:ascii="Consolas" w:hAnsi="Consolas"/>
+          <w:color w:val="1D1C1D"/>
+          <w:sz w:val="28"/>
+          <w:szCs w:val="28"/>
+        </w:rPr>
+      </w:pPr>
+      <w:r>
+        <w:rPr>
+          <w:rFonts w:ascii="Consolas" w:hAnsi="Consolas"/>
+          <w:color w:val="1D1C1D"/>
+          <w:sz w:val="28"/>
+          <w:szCs w:val="28"/>
+        </w:rPr>
+        <w:drawing>
+          <wp:inline distT="0" distB="0" distL="0" distR="0" wp14:anchorId="1E00B0E8" wp14:editId="69527AB6">
+            <wp:extent cx="5943600" cy="3164205"/>
+            <wp:effectExtent l="0" t="0" r="0" b="0"/>
+            <wp:docPr id="24" name="Picture 24"/>
+            <wp:cNvGraphicFramePr>
+              <a:graphicFrameLocks xmlns:a="http://schemas.openxmlformats.org/drawingml/2006/main" noChangeAspect="1"/>
+            </wp:cNvGraphicFramePr>
+            <a:graphic xmlns:a="http://schemas.openxmlformats.org/drawingml/2006/main">
+              <a:graphicData uri="http://schemas.openxmlformats.org/drawingml/2006/picture">
+                <pic:pic xmlns:pic="http://schemas.openxmlformats.org/drawingml/2006/picture">
+                  <pic:nvPicPr>
+                    <pic:cNvPr id="0" name=""/>
+                    <pic:cNvPicPr/>
+                  </pic:nvPicPr>
+                  <pic:blipFill>
+                    <a:blip r:embed="rId27"/>
+                    <a:stretch>
+                      <a:fillRect/>
+                    </a:stretch>
+                  </pic:blipFill>
+                  <pic:spPr>
+                    <a:xfrm>
+                      <a:off x="0" y="0"/>
+                      <a:ext cx="5943600" cy="3164205"/>
+                    </a:xfrm>
+                    <a:prstGeom prst="rect">
+                      <a:avLst/>
+                    </a:prstGeom>
+                  </pic:spPr>
+                </pic:pic>
+              </a:graphicData>
+            </a:graphic>
+          </wp:inline>
+        </w:drawing>
       </w:r>
     </w:p>
     <w:p>
@@ -2173,6 +2834,7 @@
           <w:sz w:val="28"/>
           <w:szCs w:val="28"/>
         </w:rPr>
+        <w:lastRenderedPageBreak/>
         <w:t>22</w:t>
       </w:r>
       <w:proofErr w:type="gramStart"/>
@@ -2183,7 +2845,17 @@
           <w:sz w:val="28"/>
           <w:szCs w:val="28"/>
         </w:rPr>
-        <w:t>)Merge</w:t>
+        <w:t>)</w:t>
+      </w:r>
+      <w:bookmarkStart w:id="0" w:name="_GoBack"/>
+      <w:r>
+        <w:rPr>
+          <w:rFonts w:ascii="Consolas" w:hAnsi="Consolas"/>
+          <w:color w:val="1D1C1D"/>
+          <w:sz w:val="28"/>
+          <w:szCs w:val="28"/>
+        </w:rPr>
+        <w:t>Merge</w:t>
       </w:r>
       <w:proofErr w:type="gramEnd"/>
       <w:r>
@@ -2193,7 +2865,17 @@
           <w:sz w:val="28"/>
           <w:szCs w:val="28"/>
         </w:rPr>
-        <w:t xml:space="preserve"> multiple commits into single commit.</w:t>
+        <w:t xml:space="preserve"> multiple commits into single commit</w:t>
+      </w:r>
+      <w:bookmarkEnd w:id="0"/>
+      <w:r>
+        <w:rPr>
+          <w:rFonts w:ascii="Consolas" w:hAnsi="Consolas"/>
+          <w:color w:val="1D1C1D"/>
+          <w:sz w:val="28"/>
+          <w:szCs w:val="28"/>
+        </w:rPr>
+        <w:t>.</w:t>
       </w:r>
     </w:p>
     <w:sectPr>

</xml_diff>